<commit_message>
CIV-15693 Update settle and discontinue document (#5800)
* civ-15693 updated template

* fixed SETTLE_CLAIM_MARKED_PAID_IN_FULL_LIP_DEFENDANT_LETTER

* added docs in service

* fix

* remove doc

* delete old file
</commit_message>
<xml_diff>
--- a/docker/docmosis/templates/CV-CMC-LET-ENG-LIP-SD0002.docx
+++ b/docker/docmosis/templates/CV-CMC-LET-ENG-LIP-SD0002.docx
@@ -10,16 +10,16 @@
         <mc:AlternateContent>
           <mc:Choice Requires="wps">
             <w:drawing>
-              <wp:anchor distT="45720" distB="45720" distL="114300" distR="114300" simplePos="0" relativeHeight="251661312" behindDoc="0" locked="0" layoutInCell="1" allowOverlap="1" wp14:anchorId="450969F3" wp14:editId="424AF38E">
+              <wp:anchor distT="45720" distB="45720" distL="114300" distR="114300" simplePos="0" relativeHeight="251661312" behindDoc="0" locked="0" layoutInCell="1" allowOverlap="1" wp14:anchorId="450969F3" wp14:editId="4EFD84B7">
                 <wp:simplePos x="0" y="0"/>
                 <wp:positionH relativeFrom="margin">
-                  <wp:posOffset>2603500</wp:posOffset>
+                  <wp:posOffset>2604770</wp:posOffset>
                 </wp:positionH>
                 <wp:positionV relativeFrom="paragraph">
                   <wp:posOffset>0</wp:posOffset>
                 </wp:positionV>
-                <wp:extent cx="3162300" cy="1206500"/>
-                <wp:effectExtent l="0" t="0" r="0" b="0"/>
+                <wp:extent cx="3162300" cy="1040765"/>
+                <wp:effectExtent l="0" t="0" r="0" b="635"/>
                 <wp:wrapSquare wrapText="bothSides"/>
                 <wp:docPr id="217" name="Text Box 2"/>
                 <wp:cNvGraphicFramePr>
@@ -34,7 +34,7 @@
                       <wps:spPr bwMode="auto">
                         <a:xfrm>
                           <a:off x="0" y="0"/>
-                          <a:ext cx="3162300" cy="1206500"/>
+                          <a:ext cx="3162300" cy="1040765"/>
                         </a:xfrm>
                         <a:prstGeom prst="rect">
                           <a:avLst/>
@@ -130,7 +130,7 @@
                 <v:stroke joinstyle="miter"/>
                 <v:path gradientshapeok="t" o:connecttype="rect"/>
               </v:shapetype>
-              <v:shape id="Text Box 2" o:spid="_x0000_s1026" type="#_x0000_t202" style="position:absolute;margin-left:205pt;margin-top:0;width:249pt;height:95pt;z-index:251661312;visibility:visible;mso-wrap-style:square;mso-width-percent:0;mso-height-percent:0;mso-wrap-distance-left:9pt;mso-wrap-distance-top:3.6pt;mso-wrap-distance-right:9pt;mso-wrap-distance-bottom:3.6pt;mso-position-horizontal:absolute;mso-position-horizontal-relative:margin;mso-position-vertical:absolute;mso-position-vertical-relative:text;mso-width-percent:0;mso-height-percent:0;mso-width-relative:margin;mso-height-relative:margin;v-text-anchor:top" o:gfxdata="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" stroked="f">
+              <v:shape id="Text Box 2" o:spid="_x0000_s1026" type="#_x0000_t202" style="position:absolute;margin-left:205.1pt;margin-top:0;width:249pt;height:81.95pt;z-index:251661312;visibility:visible;mso-wrap-style:square;mso-width-percent:0;mso-height-percent:0;mso-wrap-distance-left:9pt;mso-wrap-distance-top:3.6pt;mso-wrap-distance-right:9pt;mso-wrap-distance-bottom:3.6pt;mso-position-horizontal:absolute;mso-position-horizontal-relative:margin;mso-position-vertical:absolute;mso-position-vertical-relative:text;mso-width-percent:0;mso-height-percent:0;mso-width-relative:margin;mso-height-relative:margin;v-text-anchor:top" o:gfxdata="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" stroked="f">
                 <v:textbox>
                   <w:txbxContent>
                     <w:p>
@@ -246,14 +246,16 @@
       <w:r>
         <w:tab/>
       </w:r>
-      <w:r>
-        <w:tab/>
-      </w:r>
-      <w:r>
-        <w:tab/>
-      </w:r>
     </w:p>
     <w:p>
+      <w:pPr>
+        <w:sectPr>
+          <w:pgSz w:w="11906" w:h="16838"/>
+          <w:pgMar w:top="1440" w:right="1440" w:bottom="1440" w:left="1440" w:header="708" w:footer="708" w:gutter="0"/>
+          <w:cols w:space="708"/>
+          <w:docGrid w:linePitch="360"/>
+        </w:sectPr>
+      </w:pPr>
       <w:r>
         <w:rPr>
           <w:noProof/>
@@ -261,7 +263,7 @@
         <mc:AlternateContent>
           <mc:Choice Requires="wps">
             <w:drawing>
-              <wp:anchor distT="0" distB="0" distL="114300" distR="114300" simplePos="0" relativeHeight="251659264" behindDoc="0" locked="0" layoutInCell="1" allowOverlap="1" wp14:anchorId="51499890" wp14:editId="43816064">
+              <wp:anchor distT="0" distB="0" distL="114300" distR="114300" simplePos="0" relativeHeight="251659264" behindDoc="0" locked="0" layoutInCell="1" allowOverlap="1" wp14:anchorId="51499890" wp14:editId="2017BC86">
                 <wp:simplePos x="0" y="0"/>
                 <wp:positionH relativeFrom="column">
                   <wp:posOffset>3021330</wp:posOffset>
@@ -349,27 +351,7 @@
                                 <w:bCs/>
                                 <w:color w:val="FFFFFF" w:themeColor="background1"/>
                               </w:rPr>
-                              <w:t>&lt;&lt;</w:t>
-                            </w:r>
-                            <w:proofErr w:type="spellStart"/>
-                            <w:r>
-                              <w:rPr>
-                                <w:rFonts w:ascii="Helvetica" w:hAnsi="Helvetica"/>
-                                <w:b/>
-                                <w:bCs/>
-                                <w:color w:val="FFFFFF" w:themeColor="background1"/>
-                              </w:rPr>
-                              <w:t>claimReferenceNumber</w:t>
-                            </w:r>
-                            <w:proofErr w:type="spellEnd"/>
-                            <w:r>
-                              <w:rPr>
-                                <w:rFonts w:ascii="Helvetica" w:hAnsi="Helvetica"/>
-                                <w:b/>
-                                <w:bCs/>
-                                <w:color w:val="FFFFFF" w:themeColor="background1"/>
-                              </w:rPr>
-                              <w:t>&gt;&gt;</w:t>
+                              <w:t>&lt;&lt;claimReferenceNumber&gt;&gt;</w:t>
                             </w:r>
                           </w:p>
                         </w:txbxContent>
@@ -394,7 +376,7 @@
           </mc:Choice>
           <mc:Fallback>
             <w:pict>
-              <v:rect w14:anchorId="51499890" id="Rectangle 1" o:spid="_x0000_s1027" style="position:absolute;margin-left:237.9pt;margin-top:.4pt;width:213.7pt;height:48.85pt;z-index:251659264;visibility:visible;mso-wrap-style:square;mso-width-percent:0;mso-height-percent:0;mso-wrap-distance-left:9pt;mso-wrap-distance-top:0;mso-wrap-distance-right:9pt;mso-wrap-distance-bottom:0;mso-position-horizontal:absolute;mso-position-horizontal-relative:text;mso-position-vertical:absolute;mso-position-vertical-relative:text;mso-width-percent:0;mso-height-percent:0;mso-width-relative:margin;mso-height-relative:margin;v-text-anchor:middle" o:gfxdata="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" fillcolor="#575756" stroked="f" strokeweight="1pt">
+              <v:rect w14:anchorId="51499890" id="Rectangle 1" o:spid="_x0000_s1027" style="position:absolute;margin-left:237.9pt;margin-top:.4pt;width:213.7pt;height:48.85pt;z-index:251659264;visibility:visible;mso-wrap-style:square;mso-width-percent:0;mso-height-percent:0;mso-wrap-distance-left:9pt;mso-wrap-distance-top:0;mso-wrap-distance-right:9pt;mso-wrap-distance-bottom:0;mso-position-horizontal:absolute;mso-position-horizontal-relative:text;mso-position-vertical:absolute;mso-position-vertical-relative:text;mso-width-percent:0;mso-height-percent:0;mso-width-relative:margin;mso-height-relative:margin;v-text-anchor:middle" o:gfxdata="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" fillcolor="#575756" stroked="f" strokeweight="1pt">
                 <v:textbox>
                   <w:txbxContent>
                     <w:p>
@@ -435,27 +417,7 @@
                           <w:bCs/>
                           <w:color w:val="FFFFFF" w:themeColor="background1"/>
                         </w:rPr>
-                        <w:t>&lt;&lt;</w:t>
-                      </w:r>
-                      <w:proofErr w:type="spellStart"/>
-                      <w:r>
-                        <w:rPr>
-                          <w:rFonts w:ascii="Helvetica" w:hAnsi="Helvetica"/>
-                          <w:b/>
-                          <w:bCs/>
-                          <w:color w:val="FFFFFF" w:themeColor="background1"/>
-                        </w:rPr>
-                        <w:t>claimReferenceNumber</w:t>
-                      </w:r>
-                      <w:proofErr w:type="spellEnd"/>
-                      <w:r>
-                        <w:rPr>
-                          <w:rFonts w:ascii="Helvetica" w:hAnsi="Helvetica"/>
-                          <w:b/>
-                          <w:bCs/>
-                          <w:color w:val="FFFFFF" w:themeColor="background1"/>
-                        </w:rPr>
-                        <w:t>&gt;&gt;</w:t>
+                        <w:t>&lt;&lt;claimReferenceNumber&gt;&gt;</w:t>
                       </w:r>
                     </w:p>
                   </w:txbxContent>
@@ -464,32 +426,6 @@
             </w:pict>
           </mc:Fallback>
         </mc:AlternateContent>
-      </w:r>
-    </w:p>
-    <w:p/>
-    <w:p/>
-    <w:p/>
-    <w:p/>
-    <w:p>
-      <w:pPr>
-        <w:jc w:val="right"/>
-      </w:pPr>
-      <w:r>
-        <w:t>&lt;&lt;</w:t>
-      </w:r>
-      <w:proofErr w:type="spellStart"/>
-      <w:r>
-        <w:t>letterI</w:t>
-      </w:r>
-      <w:r>
-        <w:t>ssueDate</w:t>
-      </w:r>
-      <w:proofErr w:type="spellEnd"/>
-      <w:r>
-        <w:t>&gt;&gt;</w:t>
-      </w:r>
-      <w:r>
-        <w:br/>
       </w:r>
     </w:p>
     <w:p>
@@ -508,33 +444,7 @@
           <w:sz w:val="24"/>
           <w:szCs w:val="24"/>
         </w:rPr>
-        <w:t>&lt;&lt;</w:t>
-      </w:r>
-      <w:proofErr w:type="spellStart"/>
-      <w:r>
-        <w:rPr>
-          <w:rFonts w:ascii="Helvetica" w:hAnsi="Helvetica" w:cs="Helvetica"/>
-          <w:sz w:val="24"/>
-          <w:szCs w:val="24"/>
-        </w:rPr>
-        <w:t>defendantLip</w:t>
-      </w:r>
-      <w:r>
-        <w:rPr>
-          <w:rFonts w:ascii="Helvetica" w:hAnsi="Helvetica" w:cs="Helvetica"/>
-          <w:sz w:val="24"/>
-          <w:szCs w:val="24"/>
-        </w:rPr>
-        <w:t>Name</w:t>
-      </w:r>
-      <w:proofErr w:type="spellEnd"/>
-      <w:r>
-        <w:rPr>
-          <w:rFonts w:ascii="Helvetica" w:hAnsi="Helvetica" w:cs="Helvetica"/>
-          <w:sz w:val="24"/>
-          <w:szCs w:val="24"/>
-        </w:rPr>
-        <w:t>&gt;&gt;</w:t>
+        <w:t>&lt;&lt;defendantLipName&gt;&gt;</w:t>
       </w:r>
     </w:p>
     <w:bookmarkEnd w:id="0"/>
@@ -553,23 +463,7 @@
           <w:sz w:val="24"/>
           <w:szCs w:val="24"/>
         </w:rPr>
-        <w:t>&lt;&lt;addressLine</w:t>
-      </w:r>
-      <w:r>
-        <w:rPr>
-          <w:rFonts w:ascii="Helvetica" w:hAnsi="Helvetica" w:cs="Helvetica"/>
-          <w:sz w:val="24"/>
-          <w:szCs w:val="24"/>
-        </w:rPr>
-        <w:t>1</w:t>
-      </w:r>
-      <w:r>
-        <w:rPr>
-          <w:rFonts w:ascii="Helvetica" w:hAnsi="Helvetica" w:cs="Helvetica"/>
-          <w:sz w:val="24"/>
-          <w:szCs w:val="24"/>
-        </w:rPr>
-        <w:t>&gt;&gt;</w:t>
+        <w:t>&lt;&lt;addressLine1&gt;&gt;</w:t>
       </w:r>
     </w:p>
     <w:p>
@@ -587,23 +481,7 @@
           <w:sz w:val="24"/>
           <w:szCs w:val="24"/>
         </w:rPr>
-        <w:t>&lt;&lt;addressLine</w:t>
-      </w:r>
-      <w:r>
-        <w:rPr>
-          <w:rFonts w:ascii="Helvetica" w:hAnsi="Helvetica" w:cs="Helvetica"/>
-          <w:sz w:val="24"/>
-          <w:szCs w:val="24"/>
-        </w:rPr>
-        <w:t>2</w:t>
-      </w:r>
-      <w:r>
-        <w:rPr>
-          <w:rFonts w:ascii="Helvetica" w:hAnsi="Helvetica" w:cs="Helvetica"/>
-          <w:sz w:val="24"/>
-          <w:szCs w:val="24"/>
-        </w:rPr>
-        <w:t>&gt;&gt;</w:t>
+        <w:t>&lt;&lt;addressLine2&gt;&gt;</w:t>
       </w:r>
     </w:p>
     <w:p>
@@ -621,23 +499,7 @@
           <w:sz w:val="24"/>
           <w:szCs w:val="24"/>
         </w:rPr>
-        <w:t>&lt;&lt;addressLine</w:t>
-      </w:r>
-      <w:r>
-        <w:rPr>
-          <w:rFonts w:ascii="Helvetica" w:hAnsi="Helvetica" w:cs="Helvetica"/>
-          <w:sz w:val="24"/>
-          <w:szCs w:val="24"/>
-        </w:rPr>
-        <w:t>3</w:t>
-      </w:r>
-      <w:r>
-        <w:rPr>
-          <w:rFonts w:ascii="Helvetica" w:hAnsi="Helvetica" w:cs="Helvetica"/>
-          <w:sz w:val="24"/>
-          <w:szCs w:val="24"/>
-        </w:rPr>
-        <w:t>&gt;&gt;</w:t>
+        <w:t>&lt;&lt;addressLine3&gt;&gt;</w:t>
       </w:r>
     </w:p>
     <w:p>
@@ -645,88 +507,90 @@
         <w:rPr>
           <w:rFonts w:ascii="Helvetica" w:hAnsi="Helvetica"/>
         </w:rPr>
-        <w:t>&lt;&lt;</w:t>
-      </w:r>
-      <w:proofErr w:type="spellStart"/>
-      <w:r>
-        <w:rPr>
-          <w:rFonts w:ascii="Helvetica" w:hAnsi="Helvetica"/>
-        </w:rPr>
-        <w:t>postCode</w:t>
-      </w:r>
-      <w:proofErr w:type="spellEnd"/>
-      <w:r>
-        <w:rPr>
-          <w:rFonts w:ascii="Helvetica" w:hAnsi="Helvetica"/>
-        </w:rPr>
-        <w:t>&gt;&gt;</w:t>
-      </w:r>
-      <w:r>
-        <w:tab/>
+        <w:t>&lt;&lt;postCode&gt;&gt;</w:t>
+      </w:r>
+    </w:p>
+    <w:p/>
+    <w:p/>
+    <w:p/>
+    <w:p>
+      <w:pPr>
+        <w:jc w:val="right"/>
+      </w:pPr>
+    </w:p>
+    <w:p>
+      <w:pPr>
+        <w:jc w:val="right"/>
+      </w:pPr>
+    </w:p>
+    <w:p>
+      <w:pPr>
+        <w:jc w:val="right"/>
+      </w:pPr>
+      <w:r>
+        <w:t>&lt;&lt;letterIssueDate&gt;&gt;</w:t>
       </w:r>
     </w:p>
     <w:p/>
     <w:p>
-      <w:r>
-        <w:br/>
-      </w:r>
-      <w:r>
-        <w:br/>
-      </w:r>
-      <w:r>
-        <w:t>Dear</w:t>
-      </w:r>
-      <w:r>
-        <w:t xml:space="preserve"> </w:t>
-      </w:r>
-      <w:r>
-        <w:t>&lt;&lt;</w:t>
-      </w:r>
-      <w:proofErr w:type="spellStart"/>
-      <w:r>
-        <w:t>defendantLipName</w:t>
-      </w:r>
-      <w:proofErr w:type="spellEnd"/>
-      <w:r>
-        <w:t>&gt;&gt;</w:t>
-      </w:r>
-      <w:r>
-        <w:t>,</w:t>
-      </w:r>
-      <w:r>
-        <w:br/>
-      </w:r>
+      <w:pPr>
+        <w:sectPr>
+          <w:type w:val="continuous"/>
+          <w:pgSz w:w="11906" w:h="16838"/>
+          <w:pgMar w:top="1440" w:right="1440" w:bottom="1440" w:left="1440" w:header="708" w:footer="708" w:gutter="0"/>
+          <w:cols w:num="2" w:space="708"/>
+          <w:docGrid w:linePitch="360"/>
+        </w:sectPr>
+      </w:pPr>
     </w:p>
     <w:p>
       <w:r>
-        <w:t xml:space="preserve">We are contacting you to inform you that </w:t>
-      </w:r>
-      <w:r>
-        <w:t xml:space="preserve">this </w:t>
-      </w:r>
-      <w:r>
-        <w:t>claim has been marked as paid in full</w:t>
-      </w:r>
-      <w:r>
-        <w:t xml:space="preserve"> as of </w:t>
-      </w:r>
-      <w:r>
-        <w:t>&lt;&lt;</w:t>
-      </w:r>
-      <w:proofErr w:type="spellStart"/>
-      <w:r>
-        <w:t>dateOfEvent</w:t>
-      </w:r>
-      <w:proofErr w:type="spellEnd"/>
-      <w:r>
-        <w:t>&gt;&gt;</w:t>
-      </w:r>
-      <w:r>
-        <w:t xml:space="preserve">. </w:t>
+        <w:br/>
+      </w:r>
+      <w:r>
+        <w:t>Dear</w:t>
+      </w:r>
+      <w:r>
+        <w:t xml:space="preserve"> </w:t>
+      </w:r>
+      <w:r>
+        <w:t>&lt;&lt;defendantLipName&gt;&gt;</w:t>
+      </w:r>
+      <w:r>
+        <w:t>,</w:t>
+      </w:r>
+      <w:r>
+        <w:br/>
       </w:r>
     </w:p>
     <w:p>
       <w:r>
+        <w:t xml:space="preserve">We are contacting you to inform you that </w:t>
+      </w:r>
+      <w:r>
+        <w:t xml:space="preserve">this </w:t>
+      </w:r>
+      <w:r>
+        <w:t>claim has been marked as paid in full</w:t>
+      </w:r>
+      <w:r>
+        <w:t xml:space="preserve"> as of </w:t>
+      </w:r>
+      <w:r>
+        <w:t>&lt;&lt;</w:t>
+      </w:r>
+      <w:r>
+        <w:t>dateOfEvent</w:t>
+      </w:r>
+      <w:r>
+        <w:t>&gt;&gt;</w:t>
+      </w:r>
+      <w:r>
+        <w:t xml:space="preserve">. </w:t>
+      </w:r>
+    </w:p>
+    <w:p>
+      <w:r>
         <w:br/>
       </w:r>
       <w:r>
@@ -743,6 +607,7 @@
       </w:r>
     </w:p>
     <w:sectPr>
+      <w:type w:val="continuous"/>
       <w:pgSz w:w="11906" w:h="16838"/>
       <w:pgMar w:top="1440" w:right="1440" w:bottom="1440" w:left="1440" w:header="708" w:footer="708" w:gutter="0"/>
       <w:cols w:space="708"/>
@@ -1388,6 +1253,7 @@
   <w:style w:type="character" w:default="1" w:styleId="DefaultParagraphFont">
     <w:name w:val="Default Paragraph Font"/>
     <w:uiPriority w:val="1"/>
+    <w:semiHidden/>
     <w:unhideWhenUsed/>
   </w:style>
   <w:style w:type="table" w:default="1" w:styleId="TableNormal">

</xml_diff>